<commit_message>
gedupliceerd stukje verwijderd. dat kan nl echt niet. mail is ook verstuurd naar Gerald. Die zal daar morgen reactie op geven.
</commit_message>
<xml_diff>
--- a/Tijdelijke map documenten/Plan van aanpak V0.4.docx
+++ b/Tijdelijke map documenten/Plan van aanpak V0.4.docx
@@ -62,13 +62,8 @@
       </w:r>
     </w:p>
     <w:p>
-      <w:proofErr w:type="spellStart"/>
-      <w:r>
-        <w:t>Zehna</w:t>
-      </w:r>
-      <w:proofErr w:type="spellEnd"/>
-      <w:r>
-        <w:t xml:space="preserve"> </w:t>
+      <w:r>
+        <w:t xml:space="preserve">Zehna </w:t>
       </w:r>
       <w:r>
         <w:t xml:space="preserve">van den </w:t>
@@ -392,8 +387,6 @@
             <w:pPr>
               <w:pStyle w:val="Geenafstand"/>
             </w:pPr>
-            <w:bookmarkStart w:id="2" w:name="_GoBack"/>
-            <w:bookmarkEnd w:id="2"/>
           </w:p>
         </w:tc>
         <w:tc>
@@ -2286,18 +2279,78 @@
       <w:pPr>
         <w:pStyle w:val="Kop1"/>
       </w:pPr>
-      <w:bookmarkStart w:id="3" w:name="_Toc435010125"/>
-      <w:bookmarkStart w:id="4" w:name="_Toc436224354"/>
+      <w:bookmarkStart w:id="2" w:name="_Toc435010125"/>
+      <w:bookmarkStart w:id="3" w:name="_Toc436224354"/>
       <w:r>
         <w:lastRenderedPageBreak/>
         <w:t>Inleiding</w:t>
       </w:r>
+      <w:bookmarkEnd w:id="2"/>
       <w:bookmarkEnd w:id="3"/>
+    </w:p>
+    <w:p>
+      <w:r>
+        <w:t xml:space="preserve">In dit hoofdstuk word een korte samenvatting gegeven van het doel en de achtergrond van deze opdracht. </w:t>
+      </w:r>
+    </w:p>
+    <w:p/>
+    <w:p>
+      <w:pPr>
+        <w:pStyle w:val="Kop2"/>
+      </w:pPr>
+      <w:bookmarkStart w:id="4" w:name="_Toc435010126"/>
+      <w:bookmarkStart w:id="5" w:name="_Toc436224355"/>
+      <w:r>
+        <w:t>Achtergrond van de opdracht</w:t>
+      </w:r>
       <w:bookmarkEnd w:id="4"/>
-    </w:p>
-    <w:p>
-      <w:r>
-        <w:t xml:space="preserve">In dit hoofdstuk word een korte samenvatting gegeven van het doel en de achtergrond van deze opdracht. </w:t>
+      <w:bookmarkEnd w:id="5"/>
+    </w:p>
+    <w:p>
+      <w:r>
+        <w:t xml:space="preserve">De opdracht </w:t>
+      </w:r>
+      <w:r>
+        <w:t>wordt</w:t>
+      </w:r>
+      <w:r>
+        <w:t xml:space="preserve"> gegeven door Jan Swirl van </w:t>
+      </w:r>
+      <w:r>
+        <w:t>S</w:t>
+      </w:r>
+      <w:r>
+        <w:t xml:space="preserve">wirl wasmachines b.v. Swirl wasmachines wilt een wasmachine die via het internet te besturen is. De opdracht </w:t>
+      </w:r>
+      <w:r>
+        <w:t>wordt</w:t>
+      </w:r>
+      <w:r>
+        <w:t xml:space="preserve"> uitgevoerd door Team C</w:t>
+      </w:r>
+      <w:r>
+        <w:t>algon, een team van 4 programmeur</w:t>
+      </w:r>
+      <w:r>
+        <w:t xml:space="preserve">s. De wasmachine moet via een </w:t>
+      </w:r>
+      <w:r>
+        <w:t>web interface</w:t>
+      </w:r>
+      <w:r>
+        <w:t xml:space="preserve"> te besturen zijn. Op deze </w:t>
+      </w:r>
+      <w:r>
+        <w:t>web interface</w:t>
+      </w:r>
+      <w:r>
+        <w:t xml:space="preserve"> kan de gebruiker verschillende </w:t>
+      </w:r>
+      <w:r>
+        <w:t>wasprogramma’s</w:t>
+      </w:r>
+      <w:r>
+        <w:t xml:space="preserve"> starten en de status van het programma zien wat op dat moment bezig is. </w:t>
       </w:r>
     </w:p>
     <w:p/>
@@ -2305,59 +2358,20 @@
       <w:pPr>
         <w:pStyle w:val="Kop2"/>
       </w:pPr>
-      <w:bookmarkStart w:id="5" w:name="_Toc435010126"/>
-      <w:bookmarkStart w:id="6" w:name="_Toc436224355"/>
-      <w:r>
-        <w:t>Achtergrond van de opdracht</w:t>
-      </w:r>
-      <w:bookmarkEnd w:id="5"/>
+      <w:bookmarkStart w:id="6" w:name="_Toc435010127"/>
+      <w:bookmarkStart w:id="7" w:name="_Toc436224356"/>
+      <w:r>
+        <w:t>Doel van het document</w:t>
+      </w:r>
       <w:bookmarkEnd w:id="6"/>
-    </w:p>
-    <w:p>
-      <w:r>
-        <w:t xml:space="preserve">De opdracht </w:t>
-      </w:r>
-      <w:r>
-        <w:t>wordt</w:t>
-      </w:r>
-      <w:r>
-        <w:t xml:space="preserve"> gegeven door Jan Swirl van </w:t>
-      </w:r>
-      <w:r>
-        <w:t>S</w:t>
-      </w:r>
-      <w:r>
-        <w:t xml:space="preserve">wirl wasmachines b.v. Swirl wasmachines wilt een wasmachine die via het internet te besturen is. De opdracht </w:t>
-      </w:r>
-      <w:r>
-        <w:t>wordt</w:t>
-      </w:r>
-      <w:r>
-        <w:t xml:space="preserve"> uitgevoerd door Team C</w:t>
-      </w:r>
-      <w:r>
-        <w:t>algon, een team van 4 programmeur</w:t>
-      </w:r>
-      <w:r>
-        <w:t xml:space="preserve">s. De wasmachine moet via een </w:t>
-      </w:r>
-      <w:r>
-        <w:t>web interface</w:t>
-      </w:r>
-      <w:r>
-        <w:t xml:space="preserve"> te besturen zijn. Op deze </w:t>
-      </w:r>
-      <w:r>
-        <w:t>web interface</w:t>
-      </w:r>
-      <w:r>
-        <w:t xml:space="preserve"> kan de gebruiker verschillende </w:t>
-      </w:r>
-      <w:r>
-        <w:t>wasprogramma’s</w:t>
-      </w:r>
-      <w:r>
-        <w:t xml:space="preserve"> starten en de status van het programma zien wat op dat moment bezig is. </w:t>
+      <w:bookmarkEnd w:id="7"/>
+    </w:p>
+    <w:p>
+      <w:r>
+        <w:t>Het doel van dit document is het vastleggen van alles met betrekking tot de organisatie van dit project. In dit document is onder andere een globale planning, een overzicht van onderzoeken die moeten worden gedaan, verantwoordelijkheden van de teamleden en de kwaliteit</w:t>
+      </w:r>
+      <w:r>
+        <w:t>seisen van het product te vinden.</w:t>
       </w:r>
     </w:p>
     <w:p/>
@@ -2365,34 +2379,13 @@
       <w:pPr>
         <w:pStyle w:val="Kop2"/>
       </w:pPr>
-      <w:bookmarkStart w:id="7" w:name="_Toc435010127"/>
-      <w:bookmarkStart w:id="8" w:name="_Toc436224356"/>
-      <w:r>
-        <w:t>Doel van het document</w:t>
-      </w:r>
-      <w:bookmarkEnd w:id="7"/>
+      <w:bookmarkStart w:id="8" w:name="_Toc435010128"/>
+      <w:bookmarkStart w:id="9" w:name="_Toc436224357"/>
+      <w:r>
+        <w:t>Doel van de opdracht</w:t>
+      </w:r>
       <w:bookmarkEnd w:id="8"/>
-    </w:p>
-    <w:p>
-      <w:r>
-        <w:t>Het doel van dit document is het vastleggen van alles met betrekking tot de organisatie van dit project. In dit document is onder andere een globale planning, een overzicht van onderzoeken die moeten worden gedaan, verantwoordelijkheden van de teamleden en de kwaliteit</w:t>
-      </w:r>
-      <w:r>
-        <w:t>seisen van het product te vinden.</w:t>
-      </w:r>
-    </w:p>
-    <w:p/>
-    <w:p>
-      <w:pPr>
-        <w:pStyle w:val="Kop2"/>
-      </w:pPr>
-      <w:bookmarkStart w:id="9" w:name="_Toc435010128"/>
-      <w:bookmarkStart w:id="10" w:name="_Toc436224357"/>
-      <w:r>
-        <w:t>Doel van de opdracht</w:t>
-      </w:r>
       <w:bookmarkEnd w:id="9"/>
-      <w:bookmarkEnd w:id="10"/>
     </w:p>
     <w:p>
       <w:r>
@@ -2416,18 +2409,53 @@
       <w:pPr>
         <w:pStyle w:val="Kop1"/>
       </w:pPr>
-      <w:bookmarkStart w:id="11" w:name="_Toc435010129"/>
-      <w:bookmarkStart w:id="12" w:name="_Toc436224358"/>
+      <w:bookmarkStart w:id="10" w:name="_Toc435010129"/>
+      <w:bookmarkStart w:id="11" w:name="_Toc436224358"/>
       <w:r>
         <w:lastRenderedPageBreak/>
         <w:t>Onderzoek</w:t>
       </w:r>
+      <w:bookmarkEnd w:id="10"/>
       <w:bookmarkEnd w:id="11"/>
+    </w:p>
+    <w:p>
+      <w:r>
+        <w:t>In dit hoofdstuk word een kort overzicht gegeven van alle onderzoeken die moeten worden gedaan voordat het project daadwerkelijk word ontworpen en gebouwd.</w:t>
+      </w:r>
+    </w:p>
+    <w:p/>
+    <w:p>
+      <w:pPr>
+        <w:pStyle w:val="Kop2"/>
+      </w:pPr>
+      <w:bookmarkStart w:id="12" w:name="_Toc435010130"/>
+      <w:bookmarkStart w:id="13" w:name="_Toc436224359"/>
+      <w:r>
+        <w:t>Verzamelen van informatie</w:t>
+      </w:r>
       <w:bookmarkEnd w:id="12"/>
-    </w:p>
-    <w:p>
-      <w:r>
-        <w:t>In dit hoofdstuk word een kort overzicht gegeven van alle onderzoeken die moeten worden gedaan voordat het project daadwerkelijk word ontworpen en gebouwd.</w:t>
+      <w:bookmarkEnd w:id="13"/>
+    </w:p>
+    <w:p>
+      <w:r>
+        <w:t xml:space="preserve">Allereerst moeten we onderzoeken hoe het Real Time Operating System (RTOS) in elkaar zit. Er moet voornamelijk worden gekeken hoe het RTOS met de webserver moet gaan communiceren. Naast het RTOS moet er ook worden gekeken hoe de wasmachine simulator in elkaar zit. Er moet worden onderzocht welke sensoren het systeem heeft, welke calls het systeem heeft en wat de </w:t>
+      </w:r>
+      <w:proofErr w:type="spellStart"/>
+      <w:r>
+        <w:t>Led</w:t>
+      </w:r>
+      <w:r>
+        <w:t>s</w:t>
+      </w:r>
+      <w:proofErr w:type="spellEnd"/>
+      <w:r>
+        <w:t xml:space="preserve"> die aan de simulator gekoppeld zijn betekenen. Tot slot moet er worden onderzocht welke (webserver) software we het best kunnen gebruiken om de web</w:t>
+      </w:r>
+      <w:r>
+        <w:t xml:space="preserve"> </w:t>
+      </w:r>
+      <w:r>
+        <w:t>interface op te draaien.</w:t>
       </w:r>
     </w:p>
     <w:p/>
@@ -2435,48 +2463,13 @@
       <w:pPr>
         <w:pStyle w:val="Kop2"/>
       </w:pPr>
-      <w:bookmarkStart w:id="13" w:name="_Toc435010130"/>
-      <w:bookmarkStart w:id="14" w:name="_Toc436224359"/>
-      <w:r>
-        <w:t>Verzamelen van informatie</w:t>
-      </w:r>
-      <w:bookmarkEnd w:id="13"/>
+      <w:bookmarkStart w:id="14" w:name="_Toc435010131"/>
+      <w:bookmarkStart w:id="15" w:name="_Toc436224360"/>
+      <w:r>
+        <w:t>Te raadplegen literatuur</w:t>
+      </w:r>
       <w:bookmarkEnd w:id="14"/>
-    </w:p>
-    <w:p>
-      <w:r>
-        <w:t xml:space="preserve">Allereerst moeten we onderzoeken hoe het Real Time Operating System (RTOS) in elkaar zit. Er moet voornamelijk worden gekeken hoe het RTOS met de webserver moet gaan communiceren. Naast het RTOS moet er ook worden gekeken hoe de wasmachine simulator in elkaar zit. Er moet worden onderzocht welke sensoren het systeem heeft, welke calls het systeem heeft en wat de </w:t>
-      </w:r>
-      <w:proofErr w:type="spellStart"/>
-      <w:r>
-        <w:t>Led</w:t>
-      </w:r>
-      <w:r>
-        <w:t>s</w:t>
-      </w:r>
-      <w:proofErr w:type="spellEnd"/>
-      <w:r>
-        <w:t xml:space="preserve"> die aan de simulator gekoppeld zijn betekenen. Tot slot moet er worden onderzocht welke (webserver) software we het best kunnen gebruiken om de web</w:t>
-      </w:r>
-      <w:r>
-        <w:t xml:space="preserve"> </w:t>
-      </w:r>
-      <w:r>
-        <w:t>interface op te draaien.</w:t>
-      </w:r>
-    </w:p>
-    <w:p/>
-    <w:p>
-      <w:pPr>
-        <w:pStyle w:val="Kop2"/>
-      </w:pPr>
-      <w:bookmarkStart w:id="15" w:name="_Toc435010131"/>
-      <w:bookmarkStart w:id="16" w:name="_Toc436224360"/>
-      <w:r>
-        <w:t>Te raadplegen literatuur</w:t>
-      </w:r>
       <w:bookmarkEnd w:id="15"/>
-      <w:bookmarkEnd w:id="16"/>
     </w:p>
     <w:p/>
     <w:p>
@@ -2561,13 +2554,13 @@
       <w:pPr>
         <w:pStyle w:val="Kop2"/>
       </w:pPr>
-      <w:bookmarkStart w:id="17" w:name="_Toc435010132"/>
-      <w:bookmarkStart w:id="18" w:name="_Toc436224361"/>
+      <w:bookmarkStart w:id="16" w:name="_Toc435010132"/>
+      <w:bookmarkStart w:id="17" w:name="_Toc436224361"/>
       <w:r>
         <w:t>Experimenten die moeten worden uitgevoerd</w:t>
       </w:r>
+      <w:bookmarkEnd w:id="16"/>
       <w:bookmarkEnd w:id="17"/>
-      <w:bookmarkEnd w:id="18"/>
     </w:p>
     <w:p>
       <w:r>
@@ -2584,38 +2577,38 @@
       <w:pPr>
         <w:pStyle w:val="Kop1"/>
       </w:pPr>
-      <w:bookmarkStart w:id="19" w:name="_Toc435010133"/>
-      <w:bookmarkStart w:id="20" w:name="_Toc436224362"/>
+      <w:bookmarkStart w:id="18" w:name="_Toc435010133"/>
+      <w:bookmarkStart w:id="19" w:name="_Toc436224362"/>
       <w:r>
         <w:lastRenderedPageBreak/>
         <w:t>Op te leveren producten</w:t>
       </w:r>
+      <w:bookmarkEnd w:id="18"/>
       <w:bookmarkEnd w:id="19"/>
+    </w:p>
+    <w:p>
+      <w:r>
+        <w:t xml:space="preserve">In dit hoofdstuk word een overzicht gegeven van alle producten die moeten worden gerealiseerd met een bijbehorende prioriteit. Ook </w:t>
+      </w:r>
+      <w:r>
+        <w:t>wordt</w:t>
+      </w:r>
+      <w:r>
+        <w:t xml:space="preserve"> er beschreven aan welke kwaliteitseisen deze producten moeten doen.</w:t>
+      </w:r>
+    </w:p>
+    <w:p/>
+    <w:p>
+      <w:pPr>
+        <w:pStyle w:val="Kop2"/>
+      </w:pPr>
+      <w:bookmarkStart w:id="20" w:name="_Toc435010134"/>
+      <w:bookmarkStart w:id="21" w:name="_Toc436224363"/>
+      <w:r>
+        <w:t>Prioritering van op te leveren producten</w:t>
+      </w:r>
       <w:bookmarkEnd w:id="20"/>
-    </w:p>
-    <w:p>
-      <w:r>
-        <w:t xml:space="preserve">In dit hoofdstuk word een overzicht gegeven van alle producten die moeten worden gerealiseerd met een bijbehorende prioriteit. Ook </w:t>
-      </w:r>
-      <w:r>
-        <w:t>wordt</w:t>
-      </w:r>
-      <w:r>
-        <w:t xml:space="preserve"> er beschreven aan welke kwaliteitseisen deze producten moeten doen.</w:t>
-      </w:r>
-    </w:p>
-    <w:p/>
-    <w:p>
-      <w:pPr>
-        <w:pStyle w:val="Kop2"/>
-      </w:pPr>
-      <w:bookmarkStart w:id="21" w:name="_Toc435010134"/>
-      <w:bookmarkStart w:id="22" w:name="_Toc436224363"/>
-      <w:r>
-        <w:t>Prioritering van op te leveren producten</w:t>
-      </w:r>
       <w:bookmarkEnd w:id="21"/>
-      <w:bookmarkEnd w:id="22"/>
     </w:p>
     <w:tbl>
       <w:tblPr>
@@ -2910,13 +2903,13 @@
       <w:pPr>
         <w:pStyle w:val="Kop2"/>
       </w:pPr>
-      <w:bookmarkStart w:id="23" w:name="_Toc435010135"/>
-      <w:bookmarkStart w:id="24" w:name="_Toc436224364"/>
+      <w:bookmarkStart w:id="22" w:name="_Toc435010135"/>
+      <w:bookmarkStart w:id="23" w:name="_Toc436224364"/>
       <w:r>
         <w:t>Kwaliteitseisen waaraan de op te leveren producten moeten voldoen</w:t>
       </w:r>
+      <w:bookmarkEnd w:id="22"/>
       <w:bookmarkEnd w:id="23"/>
-      <w:bookmarkEnd w:id="24"/>
     </w:p>
     <w:p>
       <w:r>
@@ -3002,99 +2995,49 @@
       <w:pPr>
         <w:pStyle w:val="Kop1"/>
       </w:pPr>
-      <w:bookmarkStart w:id="25" w:name="_Toc435010136"/>
-      <w:bookmarkStart w:id="26" w:name="_Toc436224365"/>
+      <w:bookmarkStart w:id="24" w:name="_Toc435010136"/>
+      <w:bookmarkStart w:id="25" w:name="_Toc436224365"/>
       <w:r>
         <w:lastRenderedPageBreak/>
         <w:t>Methode van kwaliteitsbewaking</w:t>
       </w:r>
+      <w:bookmarkEnd w:id="24"/>
       <w:bookmarkEnd w:id="25"/>
+    </w:p>
+    <w:p/>
+    <w:p>
+      <w:pPr>
+        <w:pStyle w:val="Kop2"/>
+      </w:pPr>
+      <w:bookmarkStart w:id="26" w:name="_Toc435010137"/>
+      <w:bookmarkStart w:id="27" w:name="_Toc436224366"/>
+      <w:r>
+        <w:t xml:space="preserve">Hoe </w:t>
+      </w:r>
+      <w:r>
+        <w:t>wordt</w:t>
+      </w:r>
+      <w:r>
+        <w:t xml:space="preserve"> vastgesteld hoe of aan de kwaliteitseisen voldaan </w:t>
+      </w:r>
+      <w:r>
+        <w:t>wordt</w:t>
+      </w:r>
+      <w:r>
+        <w:t>?</w:t>
+      </w:r>
       <w:bookmarkEnd w:id="26"/>
-    </w:p>
-    <w:p/>
-    <w:p>
-      <w:pPr>
-        <w:pStyle w:val="Kop2"/>
-      </w:pPr>
-      <w:bookmarkStart w:id="27" w:name="_Toc435010137"/>
-      <w:bookmarkStart w:id="28" w:name="_Toc436224366"/>
-      <w:r>
-        <w:t xml:space="preserve">Hoe </w:t>
-      </w:r>
-      <w:r>
-        <w:t>wordt</w:t>
-      </w:r>
-      <w:r>
-        <w:t xml:space="preserve"> vastgesteld hoe of aan de kwaliteitseisen voldaan </w:t>
-      </w:r>
-      <w:r>
-        <w:t>wordt</w:t>
-      </w:r>
-      <w:r>
-        <w:t>?</w:t>
-      </w:r>
       <w:bookmarkEnd w:id="27"/>
+    </w:p>
+    <w:p>
+      <w:r>
+        <w:rPr>
+          <w:highlight w:val="yellow"/>
+        </w:rPr>
+        <w:t>//hier moet nog een stukje geschreven worden…</w:t>
+      </w:r>
+      <w:bookmarkStart w:id="28" w:name="_GoBack"/>
       <w:bookmarkEnd w:id="28"/>
-    </w:p>
-    <w:p>
-      <w:r>
-        <w:t xml:space="preserve">Alle code gerelateerde producten dienen te voldoen aan de C++ code standaard zoals deze te vinden is op </w:t>
-      </w:r>
-      <w:r>
-        <w:t>SharePoint</w:t>
-      </w:r>
-      <w:r>
-        <w:t xml:space="preserve">. De verslagen dienen ten minste te voldoen aan de eisen die gesteld zijn in hun bijbehorende </w:t>
-      </w:r>
-      <w:r>
-        <w:t>pdf</w:t>
-      </w:r>
-      <w:r>
-        <w:t xml:space="preserve"> op </w:t>
-      </w:r>
-      <w:r>
-        <w:t>SharePoint</w:t>
-      </w:r>
-      <w:r>
-        <w:t xml:space="preserve">. Voor het plan van aanpak is dit “inhoud plan van aanpak themaopdracht domotica.pdf” en voor het technisch verslag is dit “inhoud technisch verslag themaopdracht domotica.pdf”. Tevens dienen alle verslagen in correct Nederlands te zijn geschreven. Voor de </w:t>
-      </w:r>
-      <w:r>
-        <w:t>web interface</w:t>
-      </w:r>
-      <w:r>
-        <w:t xml:space="preserve"> geld dat deze moet voldoen aan de HTML5 standaard. Deze standaard is na te lezen op </w:t>
-      </w:r>
-      <w:hyperlink r:id="rId9" w:history="1">
-        <w:r>
-          <w:rPr>
-            <w:rStyle w:val="Hyperlink"/>
-          </w:rPr>
-          <w:t>http://www.w3.org/TR/html5/</w:t>
-        </w:r>
-      </w:hyperlink>
-      <w:r>
-        <w:t xml:space="preserve">. De </w:t>
-      </w:r>
-      <w:r>
-        <w:t>web interface</w:t>
-      </w:r>
-      <w:r>
-        <w:t xml:space="preserve"> word</w:t>
-      </w:r>
-      <w:r>
-        <w:t>t</w:t>
-      </w:r>
-      <w:r>
-        <w:t xml:space="preserve"> onderworpen aan een zogeheten </w:t>
-      </w:r>
-      <w:proofErr w:type="spellStart"/>
-      <w:r>
-        <w:t>validator</w:t>
-      </w:r>
-      <w:proofErr w:type="spellEnd"/>
-      <w:r>
-        <w:t xml:space="preserve"> om te checken op HTML 5 fouten.</w:t>
-      </w:r>
     </w:p>
     <w:p/>
     <w:p>
@@ -3184,13 +3127,7 @@
         </w:rPr>
       </w:pPr>
       <w:r>
-        <w:t xml:space="preserve">De teamleden hebben ieder rollen </w:t>
-      </w:r>
-      <w:r>
-        <w:t>toegedeeld</w:t>
-      </w:r>
-      <w:r>
-        <w:t xml:space="preserve"> gekregen waar zij zelf ook verantwoordelijkheid voor willen nemen. Zij behouden deze rol voor zolang het project duurt om voor consistentie te zorgen binnen het gemaakte werk. Hierdoor ligt de verantwoordelijkheid voor bepaald werk altijd bij een persoon en kan dit niet op andere afgeschoven worden zonder overleg.</w:t>
+        <w:t>De teamleden hebben ieder rollen toegedeeld gekregen waar zij zelf ook verantwoordelijkheid voor willen nemen. Zij behouden deze rol voor zolang het project duurt om voor consistentie te zorgen binnen het gemaakte werk. Hierdoor ligt de verantwoordelijkheid voor bepaald werk altijd bij een persoon en kan dit niet op andere afgeschoven worden zonder overleg.</w:t>
       </w:r>
     </w:p>
     <w:p/>
@@ -3236,15 +3173,7 @@
       </w:r>
       <w:r>
         <w:br/>
-        <w:t xml:space="preserve">Deze rol wordt uitgevoerd door </w:t>
-      </w:r>
-      <w:proofErr w:type="spellStart"/>
-      <w:r>
-        <w:t>Zehna</w:t>
-      </w:r>
-      <w:proofErr w:type="spellEnd"/>
-      <w:r>
-        <w:t xml:space="preserve"> van den Berg.</w:t>
+        <w:t>Deze rol wordt uitgevoerd door Zehna van den Berg.</w:t>
       </w:r>
     </w:p>
     <w:p>
@@ -3451,13 +3380,8 @@
           </w:tcPr>
           <w:p>
             <w:r>
-              <w:t xml:space="preserve">Aanmaken git </w:t>
-            </w:r>
-            <w:proofErr w:type="spellStart"/>
-            <w:r>
-              <w:t>repository</w:t>
-            </w:r>
-            <w:proofErr w:type="spellEnd"/>
+              <w:t>Aanmaken git repository</w:t>
+            </w:r>
           </w:p>
         </w:tc>
       </w:tr>
@@ -3492,13 +3416,8 @@
           </w:tcPr>
           <w:p>
             <w:r>
-              <w:t xml:space="preserve">Uitnodigen docent git </w:t>
-            </w:r>
-            <w:proofErr w:type="spellStart"/>
-            <w:r>
-              <w:t>repository</w:t>
-            </w:r>
-            <w:proofErr w:type="spellEnd"/>
+              <w:t>Uitnodigen docent git repository</w:t>
+            </w:r>
           </w:p>
         </w:tc>
       </w:tr>
@@ -3866,15 +3785,7 @@
         </w:numPr>
       </w:pPr>
       <w:r>
-        <w:t xml:space="preserve">Aanmaken git </w:t>
-      </w:r>
-      <w:proofErr w:type="spellStart"/>
-      <w:r>
-        <w:t>repository</w:t>
-      </w:r>
-      <w:proofErr w:type="spellEnd"/>
-      <w:r>
-        <w:t>: 1 manuur, binnen 1 dag</w:t>
+        <w:t>Aanmaken git repository: 1 manuur, binnen 1 dag</w:t>
       </w:r>
     </w:p>
     <w:p>
@@ -3886,15 +3797,7 @@
         </w:numPr>
       </w:pPr>
       <w:r>
-        <w:t xml:space="preserve">Uitnodigen docent git </w:t>
-      </w:r>
-      <w:proofErr w:type="spellStart"/>
-      <w:r>
-        <w:t>repository</w:t>
-      </w:r>
-      <w:proofErr w:type="spellEnd"/>
-      <w:r>
-        <w:t>: 1 manuur, binnen 1 week aangezien docent adressen niet voorhanden waren.</w:t>
+        <w:t>Uitnodigen docent git repository: 1 manuur, binnen 1 week aangezien docent adressen niet voorhanden waren.</w:t>
       </w:r>
     </w:p>
     <w:p>
@@ -4077,15 +3980,7 @@
         </w:numPr>
       </w:pPr>
       <w:r>
-        <w:t xml:space="preserve">De git </w:t>
-      </w:r>
-      <w:proofErr w:type="spellStart"/>
-      <w:r>
-        <w:t>repository</w:t>
-      </w:r>
-      <w:proofErr w:type="spellEnd"/>
-      <w:r>
-        <w:t xml:space="preserve"> wordt aangemaakt door Jessy, hij nodigt ook de teamleden en docenten uit voor toegang tot de directory en eventueel andere zaken hierbij.</w:t>
+        <w:t>De git repository wordt aangemaakt door Jessy, hij nodigt ook de teamleden en docenten uit voor toegang tot de directory en eventueel andere zaken hierbij.</w:t>
       </w:r>
     </w:p>
     <w:p>
@@ -4101,15 +3996,7 @@
         </w:rPr>
       </w:pPr>
       <w:r>
-        <w:t xml:space="preserve">Interview met klant wordt door alle teamleden aan gewerkt. Zo worden de vragen samen bedacht. Tijdens het interview wordt er wel een kleine afsplitsing gemaakt tussen notulisten, </w:t>
-      </w:r>
-      <w:proofErr w:type="spellStart"/>
-      <w:r>
-        <w:t>Zehna</w:t>
-      </w:r>
-      <w:proofErr w:type="spellEnd"/>
-      <w:r>
-        <w:t xml:space="preserve"> en Joost, en de interviewers, Jessy en Koen. Alhoewel bij doorvragen deze ook door de notulisten gevraagd worden.</w:t>
+        <w:t>Interview met klant wordt door alle teamleden aan gewerkt. Zo worden de vragen samen bedacht. Tijdens het interview wordt er wel een kleine afsplitsing gemaakt tussen notulisten, Zehna en Joost, en de interviewers, Jessy en Koen. Alhoewel bij doorvragen deze ook door de notulisten gevraagd worden.</w:t>
       </w:r>
     </w:p>
     <w:p>
@@ -4122,15 +4009,7 @@
       </w:pPr>
       <w:r>
         <w:lastRenderedPageBreak/>
-        <w:t xml:space="preserve">Plan van aanpak: De opzet wordt door Jessy en Koen gemaakt. De punten worden later voornamelijk ingevuld door </w:t>
-      </w:r>
-      <w:proofErr w:type="spellStart"/>
-      <w:r>
-        <w:t>Zehna</w:t>
-      </w:r>
-      <w:proofErr w:type="spellEnd"/>
-      <w:r>
-        <w:t xml:space="preserve"> en Jessy. Waarna er nog een algehele </w:t>
+        <w:t xml:space="preserve">Plan van aanpak: De opzet wordt door Jessy en Koen gemaakt. De punten worden later voornamelijk ingevuld door Zehna en Jessy. Waarna er nog een algehele </w:t>
       </w:r>
       <w:proofErr w:type="spellStart"/>
       <w:r>
@@ -4518,8 +4397,8 @@
     <w:p/>
     <w:p/>
     <w:sectPr>
-      <w:footerReference w:type="even" r:id="rId10"/>
-      <w:footerReference w:type="default" r:id="rId11"/>
+      <w:footerReference w:type="even" r:id="rId9"/>
+      <w:footerReference w:type="default" r:id="rId10"/>
       <w:pgSz w:w="11900" w:h="16840"/>
       <w:pgMar w:top="1417" w:right="1417" w:bottom="1417" w:left="1417" w:header="708" w:footer="708" w:gutter="0"/>
       <w:cols w:space="708"/>
@@ -4618,7 +4497,7 @@
         <w:rStyle w:val="Paginanummer"/>
         <w:noProof/>
       </w:rPr>
-      <w:t>14</w:t>
+      <w:t>8</w:t>
     </w:r>
     <w:r>
       <w:rPr>
@@ -5669,15 +5548,6 @@
   </w:num>
   <w:num w:numId="10">
     <w:abstractNumId w:val="0"/>
-    <w:lvlOverride w:ilvl="0"/>
-    <w:lvlOverride w:ilvl="1"/>
-    <w:lvlOverride w:ilvl="2"/>
-    <w:lvlOverride w:ilvl="3"/>
-    <w:lvlOverride w:ilvl="4"/>
-    <w:lvlOverride w:ilvl="5"/>
-    <w:lvlOverride w:ilvl="6"/>
-    <w:lvlOverride w:ilvl="7"/>
-    <w:lvlOverride w:ilvl="8"/>
   </w:num>
 </w:numbering>
 </file>
@@ -6754,7 +6624,7 @@
 </file>
 
 <file path=customXml/itemProps1.xml><?xml version="1.0" encoding="utf-8"?>
-<ds:datastoreItem xmlns:ds="http://schemas.openxmlformats.org/officeDocument/2006/customXml" ds:itemID="{E1D2D9BD-415C-4DB6-BFD3-979E0C68B7F9}">
+<ds:datastoreItem xmlns:ds="http://schemas.openxmlformats.org/officeDocument/2006/customXml" ds:itemID="{721101B1-4BD0-486C-BA2B-AEDC3E256FA7}">
   <ds:schemaRefs>
     <ds:schemaRef ds:uri="http://schemas.openxmlformats.org/officeDocument/2006/bibliography"/>
   </ds:schemaRefs>

</xml_diff>

<commit_message>
paar kleine dingen aangepast in PVA
</commit_message>
<xml_diff>
--- a/Tijdelijke map documenten/Plan van aanpak V0.4.docx
+++ b/Tijdelijke map documenten/Plan van aanpak V0.4.docx
@@ -2290,7 +2290,13 @@
     </w:p>
     <w:p>
       <w:r>
-        <w:t xml:space="preserve">In dit hoofdstuk word een korte samenvatting gegeven van het doel en de achtergrond van deze opdracht. </w:t>
+        <w:t xml:space="preserve">In dit hoofdstuk </w:t>
+      </w:r>
+      <w:r>
+        <w:t>wordt</w:t>
+      </w:r>
+      <w:r>
+        <w:t xml:space="preserve"> een korte samenvatting gegeven van het doel en de achtergrond van deze opdracht. </w:t>
       </w:r>
     </w:p>
     <w:p/>
@@ -2320,7 +2326,13 @@
         <w:t>S</w:t>
       </w:r>
       <w:r>
-        <w:t xml:space="preserve">wirl wasmachines b.v. Swirl wasmachines wilt een wasmachine die via het internet te besturen is. De opdracht </w:t>
+        <w:t xml:space="preserve">wirl wasmachines </w:t>
+      </w:r>
+      <w:r>
+        <w:t>B.V.</w:t>
+      </w:r>
+      <w:r>
+        <w:t xml:space="preserve"> Swirl wasmachines wilt een wasmachine die via het internet te besturen is. De opdracht </w:t>
       </w:r>
       <w:r>
         <w:t>wordt</w:t>
@@ -2420,7 +2432,13 @@
     </w:p>
     <w:p>
       <w:r>
-        <w:t>In dit hoofdstuk word een kort overzicht gegeven van alle onderzoeken die moeten worden gedaan voordat het project daadwerkelijk word ontworpen en gebouwd.</w:t>
+        <w:t xml:space="preserve">In dit hoofdstuk </w:t>
+      </w:r>
+      <w:r>
+        <w:t>wordt</w:t>
+      </w:r>
+      <w:r>
+        <w:t xml:space="preserve"> een kort overzicht gegeven van alle onderzoeken die moeten worden gedaan voordat het project daadwerkelijk word ontworpen en gebouwd.</w:t>
       </w:r>
     </w:p>
     <w:p/>
@@ -2440,14 +2458,14 @@
       <w:r>
         <w:t xml:space="preserve">Allereerst moeten we onderzoeken hoe het Real Time Operating System (RTOS) in elkaar zit. Er moet voornamelijk worden gekeken hoe het RTOS met de webserver moet gaan communiceren. Naast het RTOS moet er ook worden gekeken hoe de wasmachine simulator in elkaar zit. Er moet worden onderzocht welke sensoren het systeem heeft, welke calls het systeem heeft en wat de </w:t>
       </w:r>
-      <w:proofErr w:type="spellStart"/>
-      <w:r>
-        <w:t>Led</w:t>
-      </w:r>
+      <w:r>
+        <w:t>LED</w:t>
+      </w:r>
+      <w:bookmarkStart w:id="14" w:name="_GoBack"/>
+      <w:bookmarkEnd w:id="14"/>
       <w:r>
         <w:t>s</w:t>
       </w:r>
-      <w:proofErr w:type="spellEnd"/>
       <w:r>
         <w:t xml:space="preserve"> die aan de simulator gekoppeld zijn betekenen. Tot slot moet er worden onderzocht welke (webserver) software we het best kunnen gebruiken om de web</w:t>
       </w:r>
@@ -2463,13 +2481,13 @@
       <w:pPr>
         <w:pStyle w:val="Kop2"/>
       </w:pPr>
-      <w:bookmarkStart w:id="14" w:name="_Toc435010131"/>
-      <w:bookmarkStart w:id="15" w:name="_Toc436224360"/>
+      <w:bookmarkStart w:id="15" w:name="_Toc435010131"/>
+      <w:bookmarkStart w:id="16" w:name="_Toc436224360"/>
       <w:r>
         <w:t>Te raadplegen literatuur</w:t>
       </w:r>
-      <w:bookmarkEnd w:id="14"/>
       <w:bookmarkEnd w:id="15"/>
+      <w:bookmarkEnd w:id="16"/>
     </w:p>
     <w:p/>
     <w:p>
@@ -2517,13 +2535,8 @@
         <w:t>“</w:t>
       </w:r>
       <w:r>
-        <w:t xml:space="preserve">2015-2016-V2TH06 </w:t>
-      </w:r>
-      <w:proofErr w:type="spellStart"/>
-      <w:r>
-        <w:t>notes</w:t>
-      </w:r>
-      <w:proofErr w:type="spellEnd"/>
+        <w:t>2015-2016-V2TH06 notes</w:t>
+      </w:r>
       <w:r>
         <w:t>”</w:t>
       </w:r>
@@ -2554,13 +2567,13 @@
       <w:pPr>
         <w:pStyle w:val="Kop2"/>
       </w:pPr>
-      <w:bookmarkStart w:id="16" w:name="_Toc435010132"/>
-      <w:bookmarkStart w:id="17" w:name="_Toc436224361"/>
+      <w:bookmarkStart w:id="17" w:name="_Toc435010132"/>
+      <w:bookmarkStart w:id="18" w:name="_Toc436224361"/>
       <w:r>
         <w:t>Experimenten die moeten worden uitgevoerd</w:t>
       </w:r>
-      <w:bookmarkEnd w:id="16"/>
       <w:bookmarkEnd w:id="17"/>
+      <w:bookmarkEnd w:id="18"/>
     </w:p>
     <w:p>
       <w:r>
@@ -2577,23 +2590,29 @@
       <w:pPr>
         <w:pStyle w:val="Kop1"/>
       </w:pPr>
-      <w:bookmarkStart w:id="18" w:name="_Toc435010133"/>
-      <w:bookmarkStart w:id="19" w:name="_Toc436224362"/>
+      <w:bookmarkStart w:id="19" w:name="_Toc435010133"/>
+      <w:bookmarkStart w:id="20" w:name="_Toc436224362"/>
       <w:r>
         <w:lastRenderedPageBreak/>
         <w:t>Op te leveren producten</w:t>
       </w:r>
-      <w:bookmarkEnd w:id="18"/>
       <w:bookmarkEnd w:id="19"/>
-    </w:p>
-    <w:p>
-      <w:r>
-        <w:t xml:space="preserve">In dit hoofdstuk word een overzicht gegeven van alle producten die moeten worden gerealiseerd met een bijbehorende prioriteit. Ook </w:t>
+      <w:bookmarkEnd w:id="20"/>
+    </w:p>
+    <w:p>
+      <w:r>
+        <w:t xml:space="preserve">In dit hoofdstuk </w:t>
       </w:r>
       <w:r>
         <w:t>wordt</w:t>
       </w:r>
       <w:r>
+        <w:t xml:space="preserve"> een overzicht gegeven van alle producten die moeten worden gerealiseerd met een bijbehorende prioriteit. Ook </w:t>
+      </w:r>
+      <w:r>
+        <w:t>wordt</w:t>
+      </w:r>
+      <w:r>
         <w:t xml:space="preserve"> er beschreven aan welke kwaliteitseisen deze producten moeten doen.</w:t>
       </w:r>
     </w:p>
@@ -2602,13 +2621,13 @@
       <w:pPr>
         <w:pStyle w:val="Kop2"/>
       </w:pPr>
-      <w:bookmarkStart w:id="20" w:name="_Toc435010134"/>
-      <w:bookmarkStart w:id="21" w:name="_Toc436224363"/>
+      <w:bookmarkStart w:id="21" w:name="_Toc435010134"/>
+      <w:bookmarkStart w:id="22" w:name="_Toc436224363"/>
       <w:r>
         <w:t>Prioritering van op te leveren producten</w:t>
       </w:r>
-      <w:bookmarkEnd w:id="20"/>
       <w:bookmarkEnd w:id="21"/>
+      <w:bookmarkEnd w:id="22"/>
     </w:p>
     <w:tbl>
       <w:tblPr>
@@ -2903,13 +2922,13 @@
       <w:pPr>
         <w:pStyle w:val="Kop2"/>
       </w:pPr>
-      <w:bookmarkStart w:id="22" w:name="_Toc435010135"/>
-      <w:bookmarkStart w:id="23" w:name="_Toc436224364"/>
+      <w:bookmarkStart w:id="23" w:name="_Toc435010135"/>
+      <w:bookmarkStart w:id="24" w:name="_Toc436224364"/>
       <w:r>
         <w:t>Kwaliteitseisen waaraan de op te leveren producten moeten voldoen</w:t>
       </w:r>
-      <w:bookmarkEnd w:id="22"/>
       <w:bookmarkEnd w:id="23"/>
+      <w:bookmarkEnd w:id="24"/>
     </w:p>
     <w:p>
       <w:r>
@@ -2975,13 +2994,14 @@
         <w:t>wordt</w:t>
       </w:r>
       <w:r>
-        <w:t xml:space="preserve"> onderworpen aan een zogeheten </w:t>
-      </w:r>
-      <w:proofErr w:type="spellStart"/>
-      <w:r>
-        <w:t>validator</w:t>
-      </w:r>
-      <w:proofErr w:type="spellEnd"/>
+        <w:t xml:space="preserve"> onderworpen aan een zogeheten</w:t>
+      </w:r>
+      <w:r>
+        <w:rPr>
+          <w:lang w:val="en-GB"/>
+        </w:rPr>
+        <w:t xml:space="preserve"> validator</w:t>
+      </w:r>
       <w:r>
         <w:t xml:space="preserve"> om te checken op HTML 5 fouten.</w:t>
       </w:r>
@@ -2995,22 +3015,22 @@
       <w:pPr>
         <w:pStyle w:val="Kop1"/>
       </w:pPr>
-      <w:bookmarkStart w:id="24" w:name="_Toc435010136"/>
-      <w:bookmarkStart w:id="25" w:name="_Toc436224365"/>
+      <w:bookmarkStart w:id="25" w:name="_Toc435010136"/>
+      <w:bookmarkStart w:id="26" w:name="_Toc436224365"/>
       <w:r>
         <w:lastRenderedPageBreak/>
         <w:t>Methode van kwaliteitsbewaking</w:t>
       </w:r>
-      <w:bookmarkEnd w:id="24"/>
       <w:bookmarkEnd w:id="25"/>
+      <w:bookmarkEnd w:id="26"/>
     </w:p>
     <w:p/>
     <w:p>
       <w:pPr>
         <w:pStyle w:val="Kop2"/>
       </w:pPr>
-      <w:bookmarkStart w:id="26" w:name="_Toc435010137"/>
-      <w:bookmarkStart w:id="27" w:name="_Toc436224366"/>
+      <w:bookmarkStart w:id="27" w:name="_Toc435010137"/>
+      <w:bookmarkStart w:id="28" w:name="_Toc436224366"/>
       <w:r>
         <w:t xml:space="preserve">Hoe </w:t>
       </w:r>
@@ -3026,8 +3046,8 @@
       <w:r>
         <w:t>?</w:t>
       </w:r>
-      <w:bookmarkEnd w:id="26"/>
       <w:bookmarkEnd w:id="27"/>
+      <w:bookmarkEnd w:id="28"/>
     </w:p>
     <w:p>
       <w:r>
@@ -3036,8 +3056,6 @@
         </w:rPr>
         <w:t>//hier moet nog een stukje geschreven worden…</w:t>
       </w:r>
-      <w:bookmarkStart w:id="28" w:name="_GoBack"/>
-      <w:bookmarkEnd w:id="28"/>
     </w:p>
     <w:p/>
     <w:p>
@@ -3163,11 +3181,9 @@
       <w:r>
         <w:t xml:space="preserve">Notulist: Dit is de persoon die de notulen bijhoudt wat er in een vergadering gezegd wordt en welke besluiten hieruit zijn voorgekomen. </w:t>
       </w:r>
-      <w:proofErr w:type="spellStart"/>
-      <w:r>
-        <w:t>Tijdend</w:t>
-      </w:r>
-      <w:proofErr w:type="spellEnd"/>
+      <w:r>
+        <w:t>Tijdens</w:t>
+      </w:r>
       <w:r>
         <w:t xml:space="preserve"> de vergadering wordt er kort opgeschreven per agendapunt wat hierover besproken is. Deze aantekeningen worden dan later verwerkt in de officiële notulen waar nog de goedkeuring van de overige teamleden over wordt gevraagd.</w:t>
       </w:r>
@@ -3185,15 +3201,7 @@
         </w:numPr>
       </w:pPr>
       <w:r>
-        <w:t xml:space="preserve">Hardware bewaarder: Deze persoon neemt de </w:t>
-      </w:r>
-      <w:proofErr w:type="spellStart"/>
-      <w:r>
-        <w:t>Raspberry</w:t>
-      </w:r>
-      <w:proofErr w:type="spellEnd"/>
-      <w:r>
-        <w:t xml:space="preserve"> Pi tussen schooldagen mee naar huis en voert de initialisatie van de software op de hardware uit zodat hier later mee gewerkt kan worden. Hieronder valt ook de verantwoordelijkheid om de hardware weer mee naar school te nemen als hieraan voor het project gewerkt moet worden.</w:t>
+        <w:t>Hardware bewaarder: Deze persoon neemt de Raspberry Pi tussen schooldagen mee naar huis en voert de initialisatie van de software op de hardware uit zodat hier later mee gewerkt kan worden. Hieronder valt ook de verantwoordelijkheid om de hardware weer mee naar school te nemen als hieraan voor het project gewerkt moet worden.</w:t>
       </w:r>
       <w:r>
         <w:br/>
@@ -3209,15 +3217,19 @@
         </w:numPr>
       </w:pPr>
       <w:r>
-        <w:t xml:space="preserve">“Git meester”: Deze persoon is verantwoordelijk voor het opzetten en het onderhouden van de git </w:t>
-      </w:r>
-      <w:proofErr w:type="spellStart"/>
-      <w:r>
-        <w:t>repo</w:t>
-      </w:r>
-      <w:proofErr w:type="spellEnd"/>
-      <w:r>
-        <w:t>. Deze rol word uitgevoerd door Jessy Visch</w:t>
+        <w:t>“Git meester”: Deze persoon is verantwoordelijk voor het opzetten en het onderhouden van de git repo</w:t>
+      </w:r>
+      <w:r>
+        <w:t>sitory</w:t>
+      </w:r>
+      <w:r>
+        <w:t xml:space="preserve">. Deze rol </w:t>
+      </w:r>
+      <w:r>
+        <w:t>wordt</w:t>
+      </w:r>
+      <w:r>
+        <w:t xml:space="preserve"> uitgevoerd door Jessy Visch</w:t>
       </w:r>
     </w:p>
     <w:p/>
@@ -3562,11 +3574,12 @@
             <w:r>
               <w:t xml:space="preserve">Reviewen </w:t>
             </w:r>
-            <w:proofErr w:type="spellStart"/>
-            <w:r>
+            <w:r>
+              <w:rPr>
+                <w:lang w:val="en-US"/>
+              </w:rPr>
               <w:t>requirement</w:t>
             </w:r>
-            <w:proofErr w:type="spellEnd"/>
             <w:r>
               <w:t xml:space="preserve"> architectuur</w:t>
             </w:r>
@@ -3716,14 +3729,9 @@
                 <w:lang w:val="en-US"/>
               </w:rPr>
             </w:pPr>
-            <w:proofErr w:type="spellStart"/>
-            <w:r>
-              <w:rPr>
-                <w:lang w:val="en-US"/>
-              </w:rPr>
+            <w:r>
               <w:t>Inleveren</w:t>
             </w:r>
-            <w:proofErr w:type="spellEnd"/>
             <w:r>
               <w:rPr>
                 <w:lang w:val="en-US"/>
@@ -3857,13 +3865,14 @@
         </w:numPr>
       </w:pPr>
       <w:r>
-        <w:t xml:space="preserve">Concept </w:t>
-      </w:r>
-      <w:proofErr w:type="spellStart"/>
-      <w:r>
-        <w:t>requirement</w:t>
-      </w:r>
-      <w:proofErr w:type="spellEnd"/>
+        <w:t>Concept</w:t>
+      </w:r>
+      <w:r>
+        <w:rPr>
+          <w:lang w:val="en-GB"/>
+        </w:rPr>
+        <w:t xml:space="preserve"> requirement</w:t>
+      </w:r>
       <w:r>
         <w:t xml:space="preserve"> architectuur: 50 manuur</w:t>
       </w:r>
@@ -3877,13 +3886,14 @@
         </w:numPr>
       </w:pPr>
       <w:r>
-        <w:t xml:space="preserve">Definitieve </w:t>
-      </w:r>
-      <w:proofErr w:type="spellStart"/>
-      <w:r>
-        <w:t>requirement</w:t>
-      </w:r>
-      <w:proofErr w:type="spellEnd"/>
+        <w:t>Definitieve</w:t>
+      </w:r>
+      <w:r>
+        <w:rPr>
+          <w:lang w:val="en-GB"/>
+        </w:rPr>
+        <w:t xml:space="preserve"> requirement</w:t>
+      </w:r>
       <w:r>
         <w:t xml:space="preserve"> architectuur: 16 manuur</w:t>
       </w:r>
@@ -4006,16 +4016,17 @@
           <w:ilvl w:val="0"/>
           <w:numId w:val="10"/>
         </w:numPr>
+        <w:rPr>
+          <w:lang w:val="en-GB"/>
+        </w:rPr>
       </w:pPr>
       <w:r>
         <w:lastRenderedPageBreak/>
         <w:t xml:space="preserve">Plan van aanpak: De opzet wordt door Jessy en Koen gemaakt. De punten worden later voornamelijk ingevuld door Zehna en Jessy. Waarna er nog een algehele </w:t>
       </w:r>
-      <w:proofErr w:type="spellStart"/>
-      <w:r>
-        <w:t>controlle</w:t>
-      </w:r>
-      <w:proofErr w:type="spellEnd"/>
+      <w:r>
+        <w:t>controle</w:t>
+      </w:r>
       <w:r>
         <w:t xml:space="preserve"> door alle teamleden over gedaan wordt.</w:t>
       </w:r>
@@ -4028,29 +4039,20 @@
           <w:numId w:val="10"/>
         </w:numPr>
       </w:pPr>
-      <w:proofErr w:type="spellStart"/>
-      <w:r>
-        <w:t>Requirement</w:t>
-      </w:r>
-      <w:proofErr w:type="spellEnd"/>
-      <w:r>
-        <w:t xml:space="preserve"> </w:t>
-      </w:r>
-      <w:proofErr w:type="spellStart"/>
-      <w:r>
-        <w:t>architecture</w:t>
-      </w:r>
-      <w:proofErr w:type="spellEnd"/>
-      <w:r>
-        <w:t xml:space="preserve">: Deze wordt opgezet door Joost en Koen. Als de andere teamleden klaar zijn met hun bezigheden wordt hiermee geholpen. Aan het eind wordt ook hier alles door alle teamleden </w:t>
-      </w:r>
-      <w:proofErr w:type="spellStart"/>
-      <w:r>
-        <w:t>nageken</w:t>
-      </w:r>
-      <w:proofErr w:type="spellEnd"/>
-      <w:r>
-        <w:t xml:space="preserve"> voordat het wordt ingeleverd.</w:t>
+      <w:r>
+        <w:rPr>
+          <w:lang w:val="en-GB"/>
+        </w:rPr>
+        <w:t>Requirement architecture</w:t>
+      </w:r>
+      <w:r>
+        <w:t>: Deze wordt opgezet door Joost en Koen. Als de andere teamleden klaar zijn met hun bezigheden wordt hiermee geholpen. Aan het eind wordt ook hier alles door alle teamleden nageke</w:t>
+      </w:r>
+      <w:r>
+        <w:t>ke</w:t>
+      </w:r>
+      <w:r>
+        <w:t>n voordat het wordt ingeleverd.</w:t>
       </w:r>
     </w:p>
     <w:p>
@@ -4076,11 +4078,9 @@
       <w:r>
         <w:t xml:space="preserve">Programmeren: Aan het programmeren van de software draagt iedereen zijn stuk bij. Hoe de daadwerkelijke verdeling van de taken zal lopen wordt alvorens er gecodeerd wordt bepaald. Er zal </w:t>
       </w:r>
-      <w:proofErr w:type="spellStart"/>
-      <w:r>
-        <w:t>waarchijnlijk</w:t>
-      </w:r>
-      <w:proofErr w:type="spellEnd"/>
+      <w:r>
+        <w:t>waarschijnlijk</w:t>
+      </w:r>
       <w:r>
         <w:t xml:space="preserve"> wel een splitsing vinden waarbij de hoofdtaak zich op de server respectievelijk de wasmachine gericht zal zijn.</w:t>
       </w:r>
@@ -4497,7 +4497,7 @@
         <w:rStyle w:val="Paginanummer"/>
         <w:noProof/>
       </w:rPr>
-      <w:t>8</w:t>
+      <w:t>7</w:t>
     </w:r>
     <w:r>
       <w:rPr>
@@ -6624,7 +6624,7 @@
 </file>
 
 <file path=customXml/itemProps1.xml><?xml version="1.0" encoding="utf-8"?>
-<ds:datastoreItem xmlns:ds="http://schemas.openxmlformats.org/officeDocument/2006/customXml" ds:itemID="{721101B1-4BD0-486C-BA2B-AEDC3E256FA7}">
+<ds:datastoreItem xmlns:ds="http://schemas.openxmlformats.org/officeDocument/2006/customXml" ds:itemID="{0B2244C1-F408-4074-9D14-BE1E40F64BEE}">
   <ds:schemaRefs>
     <ds:schemaRef ds:uri="http://schemas.openxmlformats.org/officeDocument/2006/bibliography"/>
   </ds:schemaRefs>

</xml_diff>